<commit_message>
Working version of github flow action
New templates for guidelines docs

Documents updates
</commit_message>
<xml_diff>
--- a/src/styles/template-guideline.docx
+++ b/src/styles/template-guideline.docx
@@ -2258,7 +2258,7 @@
     <w:link w:val="Title"/>
     <w:uiPriority w:val="10"/>
     <w:qFormat/>
-    <w:rsid w:val="00BA000A"/>
+    <w:rsid w:val="005E3323"/>
     <w:rPr>
       <w:rFonts w:ascii="Arial" w:eastAsiaTheme="majorEastAsia" w:hAnsi="Arial" w:cstheme="majorBidi"/>
       <w:b/>
@@ -2667,10 +2667,10 @@
     <w:link w:val="TitleChar"/>
     <w:uiPriority w:val="10"/>
     <w:qFormat/>
-    <w:rsid w:val="00BA000A"/>
+    <w:rsid w:val="005E3323"/>
     <w:pPr>
       <w:spacing w:after="1360"/>
-      <w:jc w:val="left"/>
+      <w:jc w:val="center"/>
     </w:pPr>
     <w:rPr>
       <w:rFonts w:ascii="Arial" w:eastAsiaTheme="majorEastAsia" w:hAnsi="Arial" w:cstheme="majorBidi"/>
@@ -2690,9 +2690,6 @@
     <w:uiPriority w:val="11"/>
     <w:qFormat/>
     <w:rsid w:val="00BA000A"/>
-    <w:pPr>
-      <w:jc w:val="center"/>
-    </w:pPr>
     <w:rPr>
       <w:b w:val="0"/>
       <w:spacing w:val="15"/>

</xml_diff>

<commit_message>
small mods to bypass footer issue
</commit_message>
<xml_diff>
--- a/src/styles/template-guideline.docx
+++ b/src/styles/template-guideline.docx
@@ -278,6 +278,7 @@
           <w:p>
             <w:pPr>
               <w:pStyle w:val="Compact"/>
+              <w:jc w:val="center"/>
               <w:rPr>
                 <w:rFonts w:ascii="Arial" w:hAnsi="Arial" w:cs="Arial"/>
                 <w:sz w:val="19"/>
@@ -290,7 +291,7 @@
                 <w:sz w:val="19"/>
                 <w:szCs w:val="19"/>
               </w:rPr>
-              <w:t xml:space="preserve"> Table</w:t>
+              <w:t>Table</w:t>
             </w:r>
           </w:p>
         </w:tc>
@@ -301,6 +302,7 @@
           <w:p>
             <w:pPr>
               <w:pStyle w:val="Compact"/>
+              <w:jc w:val="center"/>
               <w:rPr>
                 <w:rFonts w:ascii="Arial" w:hAnsi="Arial" w:cs="Arial"/>
                 <w:sz w:val="19"/>
@@ -313,7 +315,7 @@
                 <w:sz w:val="19"/>
                 <w:szCs w:val="19"/>
               </w:rPr>
-              <w:t xml:space="preserve"> Table</w:t>
+              <w:t>Table</w:t>
             </w:r>
           </w:p>
         </w:tc>
@@ -525,12 +527,10 @@
       </w:r>
     </w:p>
     <w:sectPr>
-      <w:headerReference w:type="even" r:id="rId9"/>
-      <w:headerReference w:type="default" r:id="rId10"/>
-      <w:footerReference w:type="even" r:id="rId11"/>
-      <w:footerReference w:type="default" r:id="rId12"/>
-      <w:headerReference w:type="first" r:id="rId13"/>
-      <w:footerReference w:type="first" r:id="rId14"/>
+      <w:headerReference w:type="default" r:id="rId9"/>
+      <w:footerReference w:type="even" r:id="rId10"/>
+      <w:footerReference w:type="default" r:id="rId11"/>
+      <w:footerReference w:type="first" r:id="rId12"/>
       <w:pgSz w:w="12240" w:h="15840"/>
       <w:pgMar w:top="1440" w:right="1440" w:bottom="1440" w:left="1440" w:header="720" w:footer="720" w:gutter="0"/>
       <w:pgNumType w:start="0"/>
@@ -657,102 +657,7 @@
           <w:rPr>
             <w:rStyle w:val="PageNumber"/>
           </w:rPr>
-          <w:fldChar w:fldCharType="begin"/>
-        </w:r>
-        <w:r>
-          <w:rPr>
-            <w:rStyle w:val="PageNumber"/>
-          </w:rPr>
-          <w:instrText xml:space="preserve"> DOCPROPERTY "product-name"</w:instrText>
-        </w:r>
-        <w:r>
-          <w:rPr>
-            <w:rStyle w:val="PageNumber"/>
-          </w:rPr>
-          <w:fldChar w:fldCharType="separate"/>
-        </w:r>
-        <w:r>
-          <w:rPr>
-            <w:rStyle w:val="PageNumber"/>
-          </w:rPr>
-          <w:t>Product Name</w:t>
-        </w:r>
-        <w:r>
-          <w:rPr>
-            <w:rStyle w:val="PageNumber"/>
-          </w:rPr>
-          <w:fldChar w:fldCharType="end"/>
-        </w:r>
-        <w:r>
-          <w:rPr>
-            <w:rStyle w:val="PageNumber"/>
-          </w:rPr>
-          <w:t xml:space="preserve"> </w:t>
-        </w:r>
-        <w:r>
-          <w:rPr>
-            <w:rStyle w:val="SubtleReference"/>
-            <w:rFonts w:cs="Calibri"/>
-            <w:sz w:val="16"/>
-            <w:szCs w:val="16"/>
-          </w:rPr>
-          <w:fldChar w:fldCharType="begin"/>
-        </w:r>
-        <w:r>
-          <w:rPr>
-            <w:rStyle w:val="SubtleReference"/>
-            <w:rFonts w:cs="Calibri"/>
-            <w:sz w:val="16"/>
-            <w:szCs w:val="16"/>
-          </w:rPr>
-          <w:instrText xml:space="preserve"> DOCPROPERTY "version"</w:instrText>
-        </w:r>
-        <w:r>
-          <w:rPr>
-            <w:rStyle w:val="SubtleReference"/>
-            <w:rFonts w:cs="Calibri"/>
-            <w:sz w:val="16"/>
-            <w:szCs w:val="16"/>
-          </w:rPr>
-          <w:fldChar w:fldCharType="separate"/>
-        </w:r>
-        <w:r>
-          <w:rPr>
-            <w:rStyle w:val="SubtleReference"/>
-            <w:rFonts w:cs="Calibri"/>
-            <w:sz w:val="16"/>
-            <w:szCs w:val="16"/>
-          </w:rPr>
-          <w:t xml:space="preserve">ABCDEF Issue </w:t>
-        </w:r>
-        <w:proofErr w:type="spellStart"/>
-        <w:r>
-          <w:rPr>
-            <w:rStyle w:val="SubtleReference"/>
-            <w:rFonts w:cs="Calibri"/>
-            <w:sz w:val="16"/>
-            <w:szCs w:val="16"/>
-          </w:rPr>
-          <w:t>x.y</w:t>
-        </w:r>
-        <w:proofErr w:type="spellEnd"/>
-        <w:r>
-          <w:rPr>
-            <w:rStyle w:val="SubtleReference"/>
-            <w:rFonts w:cs="Calibri"/>
-            <w:sz w:val="16"/>
-            <w:szCs w:val="16"/>
-          </w:rPr>
-          <w:t xml:space="preserve"> (“(x) version of the document” + “.”+ “(y) version of the document update”) (first published version must start with 1.0)</w:t>
-        </w:r>
-        <w:r>
-          <w:rPr>
-            <w:rStyle w:val="SubtleReference"/>
-            <w:rFonts w:cs="Calibri"/>
-            <w:sz w:val="16"/>
-            <w:szCs w:val="16"/>
-          </w:rPr>
-          <w:fldChar w:fldCharType="end"/>
+          <w:t>IT Architecture Principles and Implementation Guidelines</w:t>
         </w:r>
         <w:r>
           <w:rPr>
@@ -971,11 +876,10 @@
     </w:r>
     <w:r>
       <w:rPr>
-        <w:rFonts w:ascii="Arial" w:hAnsi="Arial" w:cs="Arial"/>
-        <w:b/>
-        <w:bCs/>
+        <w:rStyle w:val="SubtleReference"/>
+        <w:rFonts w:cs="Calibri"/>
       </w:rPr>
-      <w:fldChar w:fldCharType="begin"/>
+      <w:tab/>
     </w:r>
     <w:r>
       <w:rPr>
@@ -983,31 +887,7 @@
         <w:b/>
         <w:bCs/>
       </w:rPr>
-      <w:instrText xml:space="preserve"> AUTHOR  \* MERGEFORMAT </w:instrText>
-    </w:r>
-    <w:r>
-      <w:rPr>
-        <w:rFonts w:ascii="Arial" w:hAnsi="Arial" w:cs="Arial"/>
-        <w:b/>
-        <w:bCs/>
-      </w:rPr>
-      <w:fldChar w:fldCharType="separate"/>
-    </w:r>
-    <w:r>
-      <w:rPr>
-        <w:rFonts w:ascii="Arial" w:hAnsi="Arial" w:cs="Arial"/>
-        <w:b/>
-        <w:bCs/>
-      </w:rPr>
-      <w:t>Author</w:t>
-    </w:r>
-    <w:r>
-      <w:rPr>
-        <w:rFonts w:ascii="Arial" w:hAnsi="Arial" w:cs="Arial"/>
-        <w:b/>
-        <w:bCs/>
-      </w:rPr>
-      <w:fldChar w:fldCharType="end"/>
+      <w:t>European Environment Agency (EEA)</w:t>
     </w:r>
   </w:p>
   <w:p>
@@ -1036,7 +916,7 @@
         <w:rStyle w:val="SubtleReference"/>
         <w:rFonts w:cs="Calibri"/>
       </w:rPr>
-      <w:t xml:space="preserve"> </w:t>
+      <w:tab/>
     </w:r>
     <w:r>
       <w:rPr>
@@ -1045,43 +925,7 @@
         <w:b/>
         <w:bCs/>
       </w:rPr>
-      <w:fldChar w:fldCharType="begin"/>
-    </w:r>
-    <w:r>
-      <w:rPr>
-        <w:rStyle w:val="SubtleReference"/>
-        <w:rFonts w:ascii="Arial" w:hAnsi="Arial" w:cs="Arial"/>
-        <w:b/>
-        <w:bCs/>
-      </w:rPr>
-      <w:instrText xml:space="preserve"> DOCPROPERTY "date"</w:instrText>
-    </w:r>
-    <w:r>
-      <w:rPr>
-        <w:rStyle w:val="SubtleReference"/>
-        <w:rFonts w:ascii="Arial" w:hAnsi="Arial" w:cs="Arial"/>
-        <w:b/>
-        <w:bCs/>
-      </w:rPr>
-      <w:fldChar w:fldCharType="separate"/>
-    </w:r>
-    <w:r>
-      <w:rPr>
-        <w:rStyle w:val="SubtleReference"/>
-        <w:rFonts w:ascii="Arial" w:hAnsi="Arial" w:cs="Arial"/>
-        <w:b/>
-        <w:bCs/>
-      </w:rPr>
-      <w:t>2022-10-06</w:t>
-    </w:r>
-    <w:r>
-      <w:rPr>
-        <w:rStyle w:val="SubtleReference"/>
-        <w:rFonts w:ascii="Arial" w:hAnsi="Arial" w:cs="Arial"/>
-        <w:b/>
-        <w:bCs/>
-      </w:rPr>
-      <w:fldChar w:fldCharType="end"/>
+      <w:t>2025-03-06</w:t>
     </w:r>
   </w:p>
   <w:p>
@@ -1096,7 +940,7 @@
         <w:rStyle w:val="SubtleReference"/>
         <w:rFonts w:ascii="Arial" w:hAnsi="Arial" w:cs="Arial"/>
       </w:rPr>
-      <w:t>Doc. Version:</w:t>
+      <w:t>Version:</w:t>
     </w:r>
     <w:r>
       <w:rPr>
@@ -1113,69 +957,7 @@
         <w:bCs/>
         <w:szCs w:val="22"/>
       </w:rPr>
-      <w:fldChar w:fldCharType="begin"/>
-    </w:r>
-    <w:r>
-      <w:rPr>
-        <w:rStyle w:val="SubtleReference"/>
-        <w:rFonts w:ascii="Arial" w:hAnsi="Arial" w:cs="Arial"/>
-        <w:b/>
-        <w:bCs/>
-        <w:szCs w:val="22"/>
-      </w:rPr>
-      <w:instrText xml:space="preserve"> DOCPROPERTY "version"</w:instrText>
-    </w:r>
-    <w:r>
-      <w:rPr>
-        <w:rStyle w:val="SubtleReference"/>
-        <w:rFonts w:ascii="Arial" w:hAnsi="Arial" w:cs="Arial"/>
-        <w:b/>
-        <w:bCs/>
-        <w:szCs w:val="22"/>
-      </w:rPr>
-      <w:fldChar w:fldCharType="separate"/>
-    </w:r>
-    <w:r>
-      <w:rPr>
-        <w:rStyle w:val="SubtleReference"/>
-        <w:rFonts w:ascii="Arial" w:hAnsi="Arial" w:cs="Arial"/>
-        <w:b/>
-        <w:bCs/>
-        <w:szCs w:val="22"/>
-      </w:rPr>
-      <w:t xml:space="preserve">ABCDEF Issue </w:t>
-    </w:r>
-    <w:proofErr w:type="spellStart"/>
-    <w:r>
-      <w:rPr>
-        <w:rStyle w:val="SubtleReference"/>
-        <w:rFonts w:ascii="Arial" w:hAnsi="Arial" w:cs="Arial"/>
-        <w:b/>
-        <w:bCs/>
-        <w:szCs w:val="22"/>
-      </w:rPr>
-      <w:t>x.y</w:t>
-    </w:r>
-    <w:proofErr w:type="spellEnd"/>
-    <w:r>
-      <w:rPr>
-        <w:rStyle w:val="SubtleReference"/>
-        <w:rFonts w:ascii="Arial" w:hAnsi="Arial" w:cs="Arial"/>
-        <w:b/>
-        <w:bCs/>
-        <w:szCs w:val="22"/>
-      </w:rPr>
-      <w:t xml:space="preserve"> (“(x) version of the document” + “.”+ “(y) version of the document update”) (first published version must start with 1.0)</w:t>
-    </w:r>
-    <w:r>
-      <w:rPr>
-        <w:rStyle w:val="SubtleReference"/>
-        <w:rFonts w:ascii="Arial" w:hAnsi="Arial" w:cs="Arial"/>
-        <w:b/>
-        <w:bCs/>
-        <w:szCs w:val="22"/>
-      </w:rPr>
-      <w:fldChar w:fldCharType="end"/>
+      <w:t>1.4a</w:t>
     </w:r>
   </w:p>
   <w:p>
@@ -1237,16 +1019,6 @@
 </file>
 
 <file path=word/header1.xml><?xml version="1.0" encoding="utf-8"?>
-<w:hdr xmlns:wpc="http://schemas.microsoft.com/office/word/2010/wordprocessingCanvas" xmlns:cx="http://schemas.microsoft.com/office/drawing/2014/chartex" xmlns:cx1="http://schemas.microsoft.com/office/drawing/2015/9/8/chartex" xmlns:cx2="http://schemas.microsoft.com/office/drawing/2015/10/21/chartex" xmlns:cx3="http://schemas.microsoft.com/office/drawing/2016/5/9/chartex" xmlns:cx4="http://schemas.microsoft.com/office/drawing/2016/5/10/chartex" xmlns:cx5="http://schemas.microsoft.com/office/drawing/2016/5/11/chartex" xmlns:cx6="http://schemas.microsoft.com/office/drawing/2016/5/12/chartex" xmlns:cx7="http://schemas.microsoft.com/office/drawing/2016/5/13/chartex" xmlns:cx8="http://schemas.microsoft.com/office/drawing/2016/5/14/chartex" xmlns:mc="http://schemas.openxmlformats.org/markup-compatibility/2006" xmlns:aink="http://schemas.microsoft.com/office/drawing/2016/ink" xmlns:am3d="http://schemas.microsoft.com/office/drawing/2017/model3d" xmlns:o="urn:schemas-microsoft-com:office:office" xmlns:oel="http://schemas.microsoft.com/office/2019/extlst" xmlns:r="http://schemas.openxmlformats.org/officeDocument/2006/relationships" xmlns:m="http://schemas.openxmlformats.org/officeDocument/2006/math" xmlns:v="urn:schemas-microsoft-com:vml" xmlns:wp14="http://schemas.microsoft.com/office/word/2010/wordprocessingDrawing" xmlns:wp="http://schemas.openxmlformats.org/drawingml/2006/wordprocessingDrawing" xmlns:w10="urn:schemas-microsoft-com:office:word" xmlns:w="http://schemas.openxmlformats.org/wordprocessingml/2006/main" xmlns:w14="http://schemas.microsoft.com/office/word/2010/wordml" xmlns:w15="http://schemas.microsoft.com/office/word/2012/wordml" xmlns:w16cex="http://schemas.microsoft.com/office/word/2018/wordml/cex" xmlns:w16cid="http://schemas.microsoft.com/office/word/2016/wordml/cid" xmlns:w16="http://schemas.microsoft.com/office/word/2018/wordml" xmlns:w16du="http://schemas.microsoft.com/office/word/2023/wordml/word16du" xmlns:w16sdtdh="http://schemas.microsoft.com/office/word/2020/wordml/sdtdatahash" xmlns:w16sdtfl="http://schemas.microsoft.com/office/word/2024/wordml/sdtformatlock" xmlns:w16se="http://schemas.microsoft.com/office/word/2015/wordml/symex" xmlns:wpg="http://schemas.microsoft.com/office/word/2010/wordprocessingGroup" xmlns:wpi="http://schemas.microsoft.com/office/word/2010/wordprocessingInk" xmlns:wne="http://schemas.microsoft.com/office/word/2006/wordml" xmlns:wps="http://schemas.microsoft.com/office/word/2010/wordprocessingShape" mc:Ignorable="w14 w15 w16se w16cid w16 w16cex w16sdtdh w16sdtfl w16du wp14">
-  <w:p>
-    <w:pPr>
-      <w:pStyle w:val="Header"/>
-    </w:pPr>
-  </w:p>
-</w:hdr>
-</file>
-
-<file path=word/header2.xml><?xml version="1.0" encoding="utf-8"?>
 <w:hdr xmlns:wpc="http://schemas.microsoft.com/office/word/2010/wordprocessingCanvas" xmlns:cx="http://schemas.microsoft.com/office/drawing/2014/chartex" xmlns:cx1="http://schemas.microsoft.com/office/drawing/2015/9/8/chartex" xmlns:cx2="http://schemas.microsoft.com/office/drawing/2015/10/21/chartex" xmlns:cx3="http://schemas.microsoft.com/office/drawing/2016/5/9/chartex" xmlns:cx4="http://schemas.microsoft.com/office/drawing/2016/5/10/chartex" xmlns:cx5="http://schemas.microsoft.com/office/drawing/2016/5/11/chartex" xmlns:cx6="http://schemas.microsoft.com/office/drawing/2016/5/12/chartex" xmlns:cx7="http://schemas.microsoft.com/office/drawing/2016/5/13/chartex" xmlns:cx8="http://schemas.microsoft.com/office/drawing/2016/5/14/chartex" xmlns:mc="http://schemas.openxmlformats.org/markup-compatibility/2006" xmlns:aink="http://schemas.microsoft.com/office/drawing/2016/ink" xmlns:am3d="http://schemas.microsoft.com/office/drawing/2017/model3d" xmlns:o="urn:schemas-microsoft-com:office:office" xmlns:oel="http://schemas.microsoft.com/office/2019/extlst" xmlns:r="http://schemas.openxmlformats.org/officeDocument/2006/relationships" xmlns:m="http://schemas.openxmlformats.org/officeDocument/2006/math" xmlns:v="urn:schemas-microsoft-com:vml" xmlns:wp14="http://schemas.microsoft.com/office/word/2010/wordprocessingDrawing" xmlns:wp="http://schemas.openxmlformats.org/drawingml/2006/wordprocessingDrawing" xmlns:w10="urn:schemas-microsoft-com:office:word" xmlns:w="http://schemas.openxmlformats.org/wordprocessingml/2006/main" xmlns:w14="http://schemas.microsoft.com/office/word/2010/wordml" xmlns:w15="http://schemas.microsoft.com/office/word/2012/wordml" xmlns:w16cex="http://schemas.microsoft.com/office/word/2018/wordml/cex" xmlns:w16cid="http://schemas.microsoft.com/office/word/2016/wordml/cid" xmlns:w16="http://schemas.microsoft.com/office/word/2018/wordml" xmlns:w16du="http://schemas.microsoft.com/office/word/2023/wordml/word16du" xmlns:w16sdtdh="http://schemas.microsoft.com/office/word/2020/wordml/sdtdatahash" xmlns:w16sdtfl="http://schemas.microsoft.com/office/word/2024/wordml/sdtformatlock" xmlns:w16se="http://schemas.microsoft.com/office/word/2015/wordml/symex" xmlns:wpg="http://schemas.microsoft.com/office/word/2010/wordprocessingGroup" xmlns:wpi="http://schemas.microsoft.com/office/word/2010/wordprocessingInk" xmlns:wne="http://schemas.microsoft.com/office/word/2006/wordml" xmlns:wps="http://schemas.microsoft.com/office/word/2010/wordprocessingShape" mc:Ignorable="w14 w15 w16se w16cid w16 w16cex w16sdtdh w16sdtfl w16du wp14">
   <w:p>
     <w:pPr>
@@ -1482,16 +1254,6 @@
         </wp:anchor>
       </w:drawing>
     </w:r>
-  </w:p>
-</w:hdr>
-</file>
-
-<file path=word/header3.xml><?xml version="1.0" encoding="utf-8"?>
-<w:hdr xmlns:wpc="http://schemas.microsoft.com/office/word/2010/wordprocessingCanvas" xmlns:cx="http://schemas.microsoft.com/office/drawing/2014/chartex" xmlns:cx1="http://schemas.microsoft.com/office/drawing/2015/9/8/chartex" xmlns:cx2="http://schemas.microsoft.com/office/drawing/2015/10/21/chartex" xmlns:cx3="http://schemas.microsoft.com/office/drawing/2016/5/9/chartex" xmlns:cx4="http://schemas.microsoft.com/office/drawing/2016/5/10/chartex" xmlns:cx5="http://schemas.microsoft.com/office/drawing/2016/5/11/chartex" xmlns:cx6="http://schemas.microsoft.com/office/drawing/2016/5/12/chartex" xmlns:cx7="http://schemas.microsoft.com/office/drawing/2016/5/13/chartex" xmlns:cx8="http://schemas.microsoft.com/office/drawing/2016/5/14/chartex" xmlns:mc="http://schemas.openxmlformats.org/markup-compatibility/2006" xmlns:aink="http://schemas.microsoft.com/office/drawing/2016/ink" xmlns:am3d="http://schemas.microsoft.com/office/drawing/2017/model3d" xmlns:o="urn:schemas-microsoft-com:office:office" xmlns:oel="http://schemas.microsoft.com/office/2019/extlst" xmlns:r="http://schemas.openxmlformats.org/officeDocument/2006/relationships" xmlns:m="http://schemas.openxmlformats.org/officeDocument/2006/math" xmlns:v="urn:schemas-microsoft-com:vml" xmlns:wp14="http://schemas.microsoft.com/office/word/2010/wordprocessingDrawing" xmlns:wp="http://schemas.openxmlformats.org/drawingml/2006/wordprocessingDrawing" xmlns:w10="urn:schemas-microsoft-com:office:word" xmlns:w="http://schemas.openxmlformats.org/wordprocessingml/2006/main" xmlns:w14="http://schemas.microsoft.com/office/word/2010/wordml" xmlns:w15="http://schemas.microsoft.com/office/word/2012/wordml" xmlns:w16cex="http://schemas.microsoft.com/office/word/2018/wordml/cex" xmlns:w16cid="http://schemas.microsoft.com/office/word/2016/wordml/cid" xmlns:w16="http://schemas.microsoft.com/office/word/2018/wordml" xmlns:w16du="http://schemas.microsoft.com/office/word/2023/wordml/word16du" xmlns:w16sdtdh="http://schemas.microsoft.com/office/word/2020/wordml/sdtdatahash" xmlns:w16sdtfl="http://schemas.microsoft.com/office/word/2024/wordml/sdtformatlock" xmlns:w16se="http://schemas.microsoft.com/office/word/2015/wordml/symex" xmlns:wpg="http://schemas.microsoft.com/office/word/2010/wordprocessingGroup" xmlns:wpi="http://schemas.microsoft.com/office/word/2010/wordprocessingInk" xmlns:wne="http://schemas.microsoft.com/office/word/2006/wordml" xmlns:wps="http://schemas.microsoft.com/office/word/2010/wordprocessingShape" mc:Ignorable="w14 w15 w16se w16cid w16 w16cex w16sdtdh w16sdtfl w16du wp14">
-  <w:p>
-    <w:pPr>
-      <w:pStyle w:val="Header"/>
-    </w:pPr>
   </w:p>
 </w:hdr>
 </file>
@@ -3165,7 +2927,7 @@
     <w:rPr>
       <w:sz w:val="18"/>
       <w:szCs w:val="20"/>
-      <w:lang w:val="en-PL" w:eastAsia="en-GB"/>
+      <w:lang w:eastAsia="en-GB"/>
     </w:rPr>
     <w:tblPr>
       <w:tblStyleRowBandSize w:val="1"/>

</xml_diff>

<commit_message>
New AlignLeft styl for docx added
fixed images paths
</commit_message>
<xml_diff>
--- a/src/styles/template-guideline.docx
+++ b/src/styles/template-guideline.docx
@@ -440,6 +440,16 @@
     </w:p>
     <w:p>
       <w:pPr>
+        <w:pStyle w:val="Definition"/>
+      </w:pPr>
+      <w:proofErr w:type="spellStart"/>
+      <w:r>
+        <w:t>LeftAlign</w:t>
+      </w:r>
+      <w:proofErr w:type="spellEnd"/>
+    </w:p>
+    <w:p>
+      <w:pPr>
         <w:pStyle w:val="grey-box"/>
       </w:pPr>
       <w:proofErr w:type="spellStart"/>
@@ -518,6 +528,12 @@
         <w:t>BlueBoxLine</w:t>
       </w:r>
       <w:proofErr w:type="spellEnd"/>
+      <w:r>
+        <w:rPr>
+          <w:rStyle w:val="blue-box-line"/>
+        </w:rPr>
+        <w:tab/>
+      </w:r>
       <w:r>
         <w:rPr>
           <w:rStyle w:val="blue-box-line"/>
@@ -3064,6 +3080,15 @@
         <w:sz w:val="18"/>
       </w:rPr>
     </w:tblStylePr>
+  </w:style>
+  <w:style w:type="paragraph" w:customStyle="1" w:styleId="LeftAlign">
+    <w:name w:val="LeftAlign"/>
+    <w:qFormat/>
+    <w:rsid w:val="00143E90"/>
+    <w:rPr>
+      <w:rFonts w:ascii="Calibri" w:hAnsi="Calibri"/>
+      <w:sz w:val="22"/>
+    </w:rPr>
   </w:style>
 </w:styles>
 </file>

</xml_diff>